<commit_message>
3.4 + 3.6 + 3.7 + 3.8 +-
</commit_message>
<xml_diff>
--- a/docs/diplom.docx
+++ b/docs/diplom.docx
@@ -4613,17 +4613,12 @@
     </w:p>
     <w:p>
       <w:pPr>
-        <w:keepNext/>
-        <w:spacing w:line="360" w:lineRule="auto"/>
-        <w:ind w:firstLine="708"/>
+        <w:pStyle w:val="12"/>
         <w:jc w:val="center"/>
       </w:pPr>
       <w:r>
         <w:rPr>
-          <w:rFonts w:ascii="Times New Roman" w:hAnsi="Times New Roman"/>
           <w:noProof/>
-          <w:sz w:val="24"/>
-          <w:szCs w:val="24"/>
         </w:rPr>
         <w:lastRenderedPageBreak/>
         <w:drawing>
@@ -4705,15 +4700,12 @@
     </w:p>
     <w:p>
       <w:pPr>
-        <w:keepNext/>
+        <w:pStyle w:val="12"/>
         <w:jc w:val="center"/>
       </w:pPr>
       <w:r>
         <w:rPr>
-          <w:rFonts w:ascii="Times New Roman" w:hAnsi="Times New Roman" w:cs="Times New Roman"/>
           <w:noProof/>
-          <w:sz w:val="24"/>
-          <w:szCs w:val="24"/>
         </w:rPr>
         <w:drawing>
           <wp:inline distT="0" distB="0" distL="0" distR="0" wp14:anchorId="53CA71E1" wp14:editId="2B3CA208">
@@ -5128,16 +5120,12 @@
     </w:p>
     <w:p>
       <w:pPr>
-        <w:keepNext/>
-        <w:spacing w:line="360" w:lineRule="auto"/>
+        <w:pStyle w:val="12"/>
         <w:jc w:val="center"/>
       </w:pPr>
       <w:r>
         <w:rPr>
-          <w:rFonts w:cs="Calibri"/>
           <w:noProof/>
-          <w:sz w:val="22"/>
-          <w:szCs w:val="22"/>
         </w:rPr>
         <w:drawing>
           <wp:inline distT="0" distB="0" distL="0" distR="0" wp14:anchorId="4D003FFB" wp14:editId="02CBCC80">
@@ -6752,12 +6740,7 @@
         <w:ind w:firstLine="708"/>
       </w:pPr>
       <w:r>
-        <w:t>Вычитая фон из исходного изображен</w:t>
-      </w:r>
-      <w:bookmarkStart w:id="14" w:name="_GoBack"/>
-      <w:bookmarkEnd w:id="14"/>
-      <w:r>
-        <w:t xml:space="preserve">ия, мы получаем изображение </w:t>
+        <w:t xml:space="preserve">Вычитая фон из исходного изображения, мы получаем изображение </w:t>
       </w:r>
       <w:r>
         <w:t>наблюдаемых</w:t>
@@ -6959,7 +6942,7 @@
           <w:szCs w:val="28"/>
         </w:rPr>
       </w:pPr>
-      <w:bookmarkStart w:id="15" w:name="_Toc421071679"/>
+      <w:bookmarkStart w:id="14" w:name="_Toc421071679"/>
       <w:r>
         <w:rPr>
           <w:rStyle w:val="35"/>
@@ -6990,7 +6973,7 @@
         </w:rPr>
         <w:t>азмытие</w:t>
       </w:r>
-      <w:bookmarkEnd w:id="15"/>
+      <w:bookmarkEnd w:id="14"/>
     </w:p>
     <w:p>
       <w:pPr>
@@ -7204,7 +7187,7 @@
           <w:szCs w:val="28"/>
         </w:rPr>
       </w:pPr>
-      <w:bookmarkStart w:id="16" w:name="_Toc421071680"/>
+      <w:bookmarkStart w:id="15" w:name="_Toc421071680"/>
       <w:r>
         <w:rPr>
           <w:rStyle w:val="35"/>
@@ -7225,7 +7208,7 @@
         </w:rPr>
         <w:t>Пороговая бинаризация</w:t>
       </w:r>
-      <w:bookmarkEnd w:id="16"/>
+      <w:bookmarkEnd w:id="15"/>
     </w:p>
     <w:p>
       <w:pPr>
@@ -7463,7 +7446,19 @@
         <w:t xml:space="preserve"> </w:t>
       </w:r>
       <w:r>
-        <w:t xml:space="preserve">–точка текущего кадра с координатами </w:t>
+        <w:t>–</w:t>
+      </w:r>
+      <w:r>
+        <w:t xml:space="preserve"> </w:t>
+      </w:r>
+      <w:r>
+        <w:t xml:space="preserve">точка </w:t>
+      </w:r>
+      <w:r>
+        <w:t xml:space="preserve">изображения исследуемых объектов </w:t>
+      </w:r>
+      <w:r>
+        <w:t xml:space="preserve">с координатами </w:t>
       </w:r>
       <w:r>
         <w:rPr>
@@ -7675,7 +7670,7 @@
           <w:szCs w:val="28"/>
         </w:rPr>
       </w:pPr>
-      <w:bookmarkStart w:id="17" w:name="_Toc421071681"/>
+      <w:bookmarkStart w:id="16" w:name="_Toc421071681"/>
       <w:r>
         <w:rPr>
           <w:rStyle w:val="35"/>
@@ -7696,7 +7691,7 @@
         </w:rPr>
         <w:t>Поиск связных областей</w:t>
       </w:r>
-      <w:bookmarkEnd w:id="17"/>
+      <w:bookmarkEnd w:id="16"/>
     </w:p>
     <w:p>
       <w:pPr>
@@ -7841,12 +7836,174 @@
         <w:pStyle w:val="12"/>
       </w:pPr>
       <w:r>
-        <w:t>где k</w:t>
-      </w:r>
-      <w:r>
+        <w:t xml:space="preserve">где </w:t>
+      </w:r>
+      <w:proofErr w:type="gramStart"/>
+      <w:r>
+        <w:rPr>
+          <w:i/>
+          <w:lang w:val="en-US"/>
+        </w:rPr>
+        <w:t>L</w:t>
+      </w:r>
+      <w:r>
+        <w:rPr>
+          <w:i/>
+        </w:rPr>
+        <w:t>(</w:t>
+      </w:r>
+      <w:proofErr w:type="gramEnd"/>
+      <w:r>
+        <w:rPr>
+          <w:i/>
+          <w:lang w:val="en-US"/>
+        </w:rPr>
+        <w:t>x</w:t>
+      </w:r>
+      <w:r>
+        <w:rPr>
+          <w:i/>
+        </w:rPr>
+        <w:t xml:space="preserve">, </w:t>
+      </w:r>
+      <w:r>
+        <w:rPr>
+          <w:i/>
+          <w:lang w:val="en-US"/>
+        </w:rPr>
+        <w:t>y</w:t>
+      </w:r>
+      <w:r>
+        <w:rPr>
+          <w:i/>
+        </w:rPr>
+        <w:t>)</w:t>
+      </w:r>
+      <w:r>
+        <w:t xml:space="preserve"> – </w:t>
+      </w:r>
+      <w:r>
+        <w:t xml:space="preserve">точка изображения связных областей с координатами </w:t>
+      </w:r>
+      <w:r>
+        <w:rPr>
+          <w:i/>
+          <w:lang w:val="en-US"/>
+        </w:rPr>
+        <w:t>x</w:t>
+      </w:r>
+      <w:r>
+        <w:rPr>
+          <w:i/>
+        </w:rPr>
         <w:t xml:space="preserve"> </w:t>
       </w:r>
       <w:r>
+        <w:t xml:space="preserve">и </w:t>
+      </w:r>
+      <w:r>
+        <w:rPr>
+          <w:lang w:val="en-US"/>
+        </w:rPr>
+        <w:t>y</w:t>
+      </w:r>
+      <w:r>
+        <w:t xml:space="preserve">, </w:t>
+      </w:r>
+      <w:r>
+        <w:rPr>
+          <w:i/>
+          <w:lang w:val="en-US"/>
+        </w:rPr>
+        <w:t>B</w:t>
+      </w:r>
+      <w:r>
+        <w:rPr>
+          <w:i/>
+        </w:rPr>
+        <w:t>(</w:t>
+      </w:r>
+      <w:r>
+        <w:rPr>
+          <w:i/>
+          <w:lang w:val="en-US"/>
+        </w:rPr>
+        <w:t>x</w:t>
+      </w:r>
+      <w:r>
+        <w:rPr>
+          <w:i/>
+        </w:rPr>
+        <w:t xml:space="preserve">, </w:t>
+      </w:r>
+      <w:r>
+        <w:rPr>
+          <w:i/>
+          <w:lang w:val="en-US"/>
+        </w:rPr>
+        <w:t>y</w:t>
+      </w:r>
+      <w:r>
+        <w:rPr>
+          <w:i/>
+        </w:rPr>
+        <w:t>)</w:t>
+      </w:r>
+      <w:r>
+        <w:t xml:space="preserve"> </w:t>
+      </w:r>
+      <w:r>
+        <w:t xml:space="preserve">– </w:t>
+      </w:r>
+      <w:r>
+        <w:t xml:space="preserve">точка </w:t>
+      </w:r>
+      <w:proofErr w:type="spellStart"/>
+      <w:r>
+        <w:t>бинаризованного</w:t>
+      </w:r>
+      <w:proofErr w:type="spellEnd"/>
+      <w:r>
+        <w:t xml:space="preserve"> изображения с координатами</w:t>
+      </w:r>
+      <w:r>
+        <w:t xml:space="preserve"> </w:t>
+      </w:r>
+      <w:r>
+        <w:rPr>
+          <w:i/>
+          <w:lang w:val="en-US"/>
+        </w:rPr>
+        <w:t>x</w:t>
+      </w:r>
+      <w:r>
+        <w:t xml:space="preserve"> </w:t>
+      </w:r>
+      <w:r>
+        <w:t xml:space="preserve">и </w:t>
+      </w:r>
+      <w:r>
+        <w:rPr>
+          <w:i/>
+          <w:lang w:val="en-US"/>
+        </w:rPr>
+        <w:t>y</w:t>
+      </w:r>
+      <w:r>
+        <w:t>,</w:t>
+      </w:r>
+      <w:r>
+        <w:t xml:space="preserve"> </w:t>
+      </w:r>
+      <w:bookmarkStart w:id="17" w:name="_GoBack"/>
+      <w:bookmarkEnd w:id="17"/>
+      <w:r>
+        <w:t>k</w:t>
+      </w:r>
+      <w:r>
+        <w:t xml:space="preserve"> </w:t>
+      </w:r>
+      <w:r>
         <w:t>–</w:t>
       </w:r>
       <w:r>
@@ -7857,6 +8014,107 @@
       </w:r>
       <w:r>
         <w:t>.</w:t>
+      </w:r>
+    </w:p>
+    <w:p>
+      <w:pPr>
+        <w:pStyle w:val="12"/>
+        <w:keepNext/>
+        <w:ind w:firstLine="708"/>
+        <w:jc w:val="center"/>
+      </w:pPr>
+      <w:r>
+        <w:rPr>
+          <w:noProof/>
+        </w:rPr>
+        <w:lastRenderedPageBreak/>
+        <w:drawing>
+          <wp:inline distT="0" distB="0" distL="0" distR="0" wp14:anchorId="473D4028" wp14:editId="120A52C9">
+            <wp:extent cx="4314825" cy="3238500"/>
+            <wp:effectExtent l="0" t="0" r="9525" b="0"/>
+            <wp:docPr id="15" name="Рисунок 15" descr="D:\Coding\2.jpg"/>
+            <wp:cNvGraphicFramePr>
+              <a:graphicFrameLocks xmlns:a="http://schemas.openxmlformats.org/drawingml/2006/main" noChangeAspect="1"/>
+            </wp:cNvGraphicFramePr>
+            <a:graphic xmlns:a="http://schemas.openxmlformats.org/drawingml/2006/main">
+              <a:graphicData uri="http://schemas.openxmlformats.org/drawingml/2006/picture">
+                <pic:pic xmlns:pic="http://schemas.openxmlformats.org/drawingml/2006/picture">
+                  <pic:nvPicPr>
+                    <pic:cNvPr id="0" name="Picture 2" descr="D:\Coding\2.jpg"/>
+                    <pic:cNvPicPr>
+                      <a:picLocks noChangeAspect="1" noChangeArrowheads="1"/>
+                    </pic:cNvPicPr>
+                  </pic:nvPicPr>
+                  <pic:blipFill>
+                    <a:blip r:embed="rId18">
+                      <a:extLst>
+                        <a:ext uri="{28A0092B-C50C-407E-A947-70E740481C1C}">
+                          <a14:useLocalDpi xmlns:a14="http://schemas.microsoft.com/office/drawing/2010/main" val="0"/>
+                        </a:ext>
+                      </a:extLst>
+                    </a:blip>
+                    <a:srcRect/>
+                    <a:stretch>
+                      <a:fillRect/>
+                    </a:stretch>
+                  </pic:blipFill>
+                  <pic:spPr bwMode="auto">
+                    <a:xfrm>
+                      <a:off x="0" y="0"/>
+                      <a:ext cx="4314825" cy="3238500"/>
+                    </a:xfrm>
+                    <a:prstGeom prst="rect">
+                      <a:avLst/>
+                    </a:prstGeom>
+                    <a:noFill/>
+                    <a:ln>
+                      <a:noFill/>
+                    </a:ln>
+                  </pic:spPr>
+                </pic:pic>
+              </a:graphicData>
+            </a:graphic>
+          </wp:inline>
+        </w:drawing>
+      </w:r>
+    </w:p>
+    <w:p>
+      <w:pPr>
+        <w:pStyle w:val="a4"/>
+        <w:jc w:val="center"/>
+      </w:pPr>
+      <w:r>
+        <w:t xml:space="preserve">Рисунок </w:t>
+      </w:r>
+      <w:r>
+        <w:fldChar w:fldCharType="begin"/>
+      </w:r>
+      <w:r>
+        <w:instrText xml:space="preserve"> SEQ Рисунок \* ARABIC </w:instrText>
+      </w:r>
+      <w:r>
+        <w:fldChar w:fldCharType="separate"/>
+      </w:r>
+      <w:r>
+        <w:rPr>
+          <w:noProof/>
+        </w:rPr>
+        <w:t>11</w:t>
+      </w:r>
+      <w:r>
+        <w:fldChar w:fldCharType="end"/>
+      </w:r>
+      <w:r>
+        <w:t xml:space="preserve">, </w:t>
+      </w:r>
+      <w:r>
+        <w:t>Изображение контуров с</w:t>
+      </w:r>
+      <w:r>
+        <w:t>вязн</w:t>
+      </w:r>
+      <w:r>
+        <w:t>ых областей</w:t>
       </w:r>
     </w:p>
     <w:p>
@@ -8083,7 +8341,6 @@
     <w:p>
       <w:pPr>
         <w:pStyle w:val="12"/>
-        <w:ind w:firstLine="708"/>
       </w:pPr>
       <w:proofErr w:type="gramStart"/>
       <w:r>
@@ -8287,25 +8544,314 @@
         <w:ind w:firstLine="708"/>
       </w:pPr>
       <w:r>
-        <w:t>Центры масс связных компонент, прошедших фильтрацию, мы принимаем за двухмерные координаты объектов.</w:t>
+        <w:t>Центры масс связных компонент, прошедших фильтрацию, мы принимаем за</w:t>
+      </w:r>
+      <w:r>
+        <w:t xml:space="preserve"> двухмерные координаты объектов:</w:t>
       </w:r>
     </w:p>
     <w:p>
       <w:pPr>
         <w:pStyle w:val="12"/>
-        <w:keepNext/>
         <w:ind w:firstLine="708"/>
         <w:jc w:val="center"/>
       </w:pPr>
+      <m:oMath>
+        <m:r>
+          <w:rPr>
+            <w:rFonts w:ascii="Cambria Math" w:hAnsi="Cambria Math"/>
+          </w:rPr>
+          <m:t>C=</m:t>
+        </m:r>
+        <m:d>
+          <m:dPr>
+            <m:begChr m:val="⟨"/>
+            <m:endChr m:val="⟩"/>
+            <m:ctrlPr>
+              <w:rPr>
+                <w:rFonts w:ascii="Cambria Math" w:hAnsi="Cambria Math"/>
+                <w:i/>
+              </w:rPr>
+            </m:ctrlPr>
+          </m:dPr>
+          <m:e>
+            <m:d>
+              <m:dPr>
+                <m:ctrlPr>
+                  <w:rPr>
+                    <w:rFonts w:ascii="Cambria Math" w:hAnsi="Cambria Math"/>
+                    <w:i/>
+                  </w:rPr>
+                </m:ctrlPr>
+              </m:dPr>
+              <m:e>
+                <m:r>
+                  <w:rPr>
+                    <w:rFonts w:ascii="Cambria Math" w:hAnsi="Cambria Math"/>
+                  </w:rPr>
+                  <m:t>x,y</m:t>
+                </m:r>
+              </m:e>
+            </m:d>
+          </m:e>
+          <m:e>
+            <m:d>
+              <m:dPr>
+                <m:ctrlPr>
+                  <w:rPr>
+                    <w:rFonts w:ascii="Cambria Math" w:hAnsi="Cambria Math"/>
+                    <w:i/>
+                  </w:rPr>
+                </m:ctrlPr>
+              </m:dPr>
+              <m:e>
+                <m:r>
+                  <w:rPr>
+                    <w:rFonts w:ascii="Cambria Math" w:hAnsi="Cambria Math"/>
+                  </w:rPr>
+                  <m:t>x,y</m:t>
+                </m:r>
+              </m:e>
+            </m:d>
+            <m:r>
+              <w:rPr>
+                <w:rFonts w:ascii="Cambria Math" w:hAnsi="Cambria Math"/>
+              </w:rPr>
+              <m:t>=center</m:t>
+            </m:r>
+            <m:d>
+              <m:dPr>
+                <m:ctrlPr>
+                  <w:rPr>
+                    <w:rFonts w:ascii="Cambria Math" w:hAnsi="Cambria Math"/>
+                    <w:i/>
+                  </w:rPr>
+                </m:ctrlPr>
+              </m:dPr>
+              <m:e>
+                <m:r>
+                  <w:rPr>
+                    <w:rFonts w:ascii="Cambria Math" w:hAnsi="Cambria Math"/>
+                  </w:rPr>
+                  <m:t>l</m:t>
+                </m:r>
+              </m:e>
+            </m:d>
+            <m:r>
+              <w:rPr>
+                <w:rFonts w:ascii="Cambria Math" w:hAnsi="Cambria Math"/>
+              </w:rPr>
+              <m:t>,  l∈</m:t>
+            </m:r>
+            <m:sSup>
+              <m:sSupPr>
+                <m:ctrlPr>
+                  <w:rPr>
+                    <w:rFonts w:ascii="Cambria Math" w:hAnsi="Cambria Math"/>
+                    <w:i/>
+                  </w:rPr>
+                </m:ctrlPr>
+              </m:sSupPr>
+              <m:e>
+                <m:r>
+                  <w:rPr>
+                    <w:rFonts w:ascii="Cambria Math" w:hAnsi="Cambria Math"/>
+                  </w:rPr>
+                  <m:t>L</m:t>
+                </m:r>
+              </m:e>
+              <m:sup>
+                <m:r>
+                  <w:rPr>
+                    <w:rFonts w:ascii="Cambria Math" w:hAnsi="Cambria Math"/>
+                  </w:rPr>
+                  <m:t>'</m:t>
+                </m:r>
+              </m:sup>
+            </m:sSup>
+          </m:e>
+        </m:d>
+      </m:oMath>
+      <w:r>
+        <w:t>,</w:t>
+      </w:r>
+    </w:p>
+    <w:p>
+      <w:pPr>
+        <w:pStyle w:val="12"/>
+      </w:pPr>
+      <w:r>
+        <w:t>г</w:t>
+      </w:r>
+      <w:r>
+        <w:t xml:space="preserve">де </w:t>
+      </w:r>
+      <w:r>
+        <w:rPr>
+          <w:i/>
+          <w:lang w:val="en-US"/>
+        </w:rPr>
+        <w:t>C</w:t>
+      </w:r>
+      <w:r>
+        <w:t xml:space="preserve"> </w:t>
+      </w:r>
+      <w:r>
+        <w:t>–</w:t>
+      </w:r>
+      <w:r>
+        <w:t xml:space="preserve"> </w:t>
+      </w:r>
+      <w:r>
+        <w:t xml:space="preserve">множество центров масс связных </w:t>
+      </w:r>
+      <w:proofErr w:type="gramStart"/>
+      <w:r>
+        <w:t xml:space="preserve">областей; </w:t>
+      </w:r>
+      <m:oMath>
+        <m:sSup>
+          <m:sSupPr>
+            <m:ctrlPr>
+              <w:rPr>
+                <w:rFonts w:ascii="Cambria Math" w:hAnsi="Cambria Math"/>
+                <w:i/>
+              </w:rPr>
+            </m:ctrlPr>
+          </m:sSupPr>
+          <m:e>
+            <m:r>
+              <w:rPr>
+                <w:rFonts w:ascii="Cambria Math" w:hAnsi="Cambria Math"/>
+              </w:rPr>
+              <m:t>L</m:t>
+            </m:r>
+          </m:e>
+          <m:sup>
+            <m:r>
+              <w:rPr>
+                <w:rFonts w:ascii="Cambria Math" w:hAnsi="Cambria Math"/>
+              </w:rPr>
+              <m:t>'</m:t>
+            </m:r>
+          </m:sup>
+        </m:sSup>
+      </m:oMath>
+      <w:r>
+        <w:t xml:space="preserve"> </w:t>
+      </w:r>
+      <w:r>
+        <w:t>–</w:t>
+      </w:r>
+      <w:proofErr w:type="gramEnd"/>
+      <w:r>
+        <w:t xml:space="preserve"> </w:t>
+      </w:r>
+      <w:r>
+        <w:t>множество связных областей, прошедших фильтрацию;</w:t>
+      </w:r>
+      <w:r>
+        <w:t xml:space="preserve"> </w:t>
+      </w:r>
+      <w:r>
+        <w:rPr>
+          <w:i/>
+          <w:lang w:val="en-US"/>
+        </w:rPr>
+        <w:t>x</w:t>
+      </w:r>
+      <w:r>
+        <w:t xml:space="preserve"> </w:t>
+      </w:r>
+      <w:r>
+        <w:t xml:space="preserve">и </w:t>
+      </w:r>
+      <w:r>
+        <w:rPr>
+          <w:i/>
+          <w:lang w:val="en-US"/>
+        </w:rPr>
+        <w:t>y</w:t>
+      </w:r>
+      <w:r>
+        <w:t xml:space="preserve"> </w:t>
+      </w:r>
+      <w:r>
+        <w:t>–</w:t>
+      </w:r>
+      <w:r>
+        <w:t xml:space="preserve"> </w:t>
+      </w:r>
+      <w:r>
+        <w:t xml:space="preserve">координаты </w:t>
+      </w:r>
+      <w:r>
+        <w:t xml:space="preserve">центра связной области; а </w:t>
+      </w:r>
+      <w:r>
+        <w:rPr>
+          <w:i/>
+          <w:lang w:val="en-US"/>
+        </w:rPr>
+        <w:t>center</w:t>
+      </w:r>
+      <w:r>
+        <w:rPr>
+          <w:i/>
+        </w:rPr>
+        <w:t>(</w:t>
+      </w:r>
+      <w:r>
+        <w:rPr>
+          <w:i/>
+          <w:lang w:val="en-US"/>
+        </w:rPr>
+        <w:t>l</w:t>
+      </w:r>
+      <w:r>
+        <w:rPr>
+          <w:i/>
+        </w:rPr>
+        <w:t>)</w:t>
+      </w:r>
+      <w:r>
+        <w:t xml:space="preserve"> </w:t>
+      </w:r>
+      <w:r>
+        <w:t>–</w:t>
+      </w:r>
+      <w:r>
+        <w:t xml:space="preserve"> </w:t>
+      </w:r>
+      <w:r>
+        <w:t xml:space="preserve">центр масс связной области </w:t>
+      </w:r>
+      <w:r>
+        <w:rPr>
+          <w:i/>
+          <w:lang w:val="en-US"/>
+        </w:rPr>
+        <w:t>l</w:t>
+      </w:r>
+      <w:r>
+        <w:t>.</w:t>
+      </w:r>
+    </w:p>
+    <w:p>
+      <w:pPr>
+        <w:pStyle w:val="12"/>
+        <w:jc w:val="center"/>
+      </w:pPr>
       <w:r>
         <w:rPr>
           <w:noProof/>
         </w:rPr>
+        <w:lastRenderedPageBreak/>
         <w:drawing>
-          <wp:inline distT="0" distB="0" distL="0" distR="0" wp14:anchorId="5815B31E" wp14:editId="53857744">
-            <wp:extent cx="3955627" cy="2966720"/>
-            <wp:effectExtent l="0" t="0" r="6985" b="5080"/>
-            <wp:docPr id="11" name="Рисунок 6"/>
+          <wp:inline distT="0" distB="0" distL="0" distR="0" wp14:anchorId="40D511A6" wp14:editId="4912DFCD">
+            <wp:extent cx="4314825" cy="3238500"/>
+            <wp:effectExtent l="0" t="0" r="9525" b="0"/>
+            <wp:docPr id="1" name="Рисунок 1" descr="D:\Coding\1.jpg"/>
             <wp:cNvGraphicFramePr>
               <a:graphicFrameLocks xmlns:a="http://schemas.openxmlformats.org/drawingml/2006/main" noChangeAspect="1"/>
             </wp:cNvGraphicFramePr>
@@ -8313,31 +8859,36 @@
               <a:graphicData uri="http://schemas.openxmlformats.org/drawingml/2006/picture">
                 <pic:pic xmlns:pic="http://schemas.openxmlformats.org/drawingml/2006/picture">
                   <pic:nvPicPr>
-                    <pic:cNvPr id="7" name="Рисунок 6"/>
+                    <pic:cNvPr id="0" name="Picture 1" descr="D:\Coding\1.jpg"/>
                     <pic:cNvPicPr>
-                      <a:picLocks noChangeAspect="1"/>
+                      <a:picLocks noChangeAspect="1" noChangeArrowheads="1"/>
                     </pic:cNvPicPr>
                   </pic:nvPicPr>
                   <pic:blipFill>
-                    <a:blip r:embed="rId18" cstate="print">
+                    <a:blip r:embed="rId19">
                       <a:extLst>
                         <a:ext uri="{28A0092B-C50C-407E-A947-70E740481C1C}">
                           <a14:useLocalDpi xmlns:a14="http://schemas.microsoft.com/office/drawing/2010/main" val="0"/>
                         </a:ext>
                       </a:extLst>
                     </a:blip>
+                    <a:srcRect/>
                     <a:stretch>
                       <a:fillRect/>
                     </a:stretch>
                   </pic:blipFill>
-                  <pic:spPr>
+                  <pic:spPr bwMode="auto">
                     <a:xfrm>
                       <a:off x="0" y="0"/>
-                      <a:ext cx="3967667" cy="2975750"/>
+                      <a:ext cx="4314825" cy="3238500"/>
                     </a:xfrm>
                     <a:prstGeom prst="rect">
                       <a:avLst/>
                     </a:prstGeom>
+                    <a:noFill/>
+                    <a:ln>
+                      <a:noFill/>
+                    </a:ln>
                   </pic:spPr>
                 </pic:pic>
               </a:graphicData>
@@ -8367,19 +8918,36 @@
         <w:rPr>
           <w:noProof/>
         </w:rPr>
-        <w:t>11</w:t>
-      </w:r>
-      <w:r>
-        <w:rPr>
-          <w:noProof/>
-        </w:rPr>
+        <w:t>12</w:t>
+      </w:r>
+      <w:r>
         <w:fldChar w:fldCharType="end"/>
       </w:r>
       <w:r>
-        <w:t>, Связные компоненты и их центры масс</w:t>
+        <w:t xml:space="preserve">, </w:t>
+      </w:r>
+      <w:r>
+        <w:t>Изображение контуров связных</w:t>
+      </w:r>
+      <w:r>
+        <w:t xml:space="preserve"> </w:t>
+      </w:r>
+      <w:r>
+        <w:t>област</w:t>
+      </w:r>
+      <w:r>
+        <w:t>ей</w:t>
+      </w:r>
+      <w:r>
+        <w:t xml:space="preserve"> и их центр</w:t>
+      </w:r>
+      <w:r>
+        <w:t>ов</w:t>
+      </w:r>
+      <w:r>
+        <w:t xml:space="preserve"> масс</w:t>
       </w:r>
     </w:p>
-    <w:p/>
     <w:p>
       <w:pPr>
         <w:pStyle w:val="32"/>
@@ -8442,15 +9010,34 @@
       </w:pPr>
       <w:r>
         <w:tab/>
+      </w:r>
+      <w:proofErr w:type="spellStart"/>
+      <w:r>
+        <w:t>Андисторсия</w:t>
+      </w:r>
+      <w:proofErr w:type="spellEnd"/>
+      <w:r>
+        <w:t xml:space="preserve"> - </w:t>
+      </w:r>
+      <w:r>
+        <w:t>удаление аберраций оптических систем</w:t>
+      </w:r>
+      <w:r>
+        <w:t xml:space="preserve">. </w:t>
+      </w:r>
+      <w:r>
         <w:t xml:space="preserve">Для учета искажения камеры, мы должны провести </w:t>
       </w:r>
       <w:proofErr w:type="spellStart"/>
       <w:r>
-        <w:t>андисторсию</w:t>
+        <w:t>андисторси</w:t>
+      </w:r>
+      <w:r>
+        <w:t>ю</w:t>
       </w:r>
       <w:proofErr w:type="spellEnd"/>
       <w:r>
-        <w:t xml:space="preserve"> двухмерных координат объектов.</w:t>
+        <w:t xml:space="preserve"> двухмерных координат объектов:</w:t>
       </w:r>
     </w:p>
     <w:p>
@@ -8462,9 +9049,184 @@
         <m:r>
           <w:rPr>
             <w:rFonts w:ascii="Cambria Math" w:hAnsi="Cambria Math"/>
+            <w:lang w:val="en-US"/>
           </w:rPr>
-          <m:t>U=undistort(x,y)</m:t>
+          <m:t>U</m:t>
         </m:r>
+        <m:r>
+          <w:rPr>
+            <w:rFonts w:ascii="Cambria Math" w:hAnsi="Cambria Math"/>
+          </w:rPr>
+          <m:t>=</m:t>
+        </m:r>
+        <m:d>
+          <m:dPr>
+            <m:begChr m:val="⟨"/>
+            <m:endChr m:val="⟩"/>
+            <m:ctrlPr>
+              <w:rPr>
+                <w:rFonts w:ascii="Cambria Math" w:hAnsi="Cambria Math"/>
+                <w:i/>
+              </w:rPr>
+            </m:ctrlPr>
+          </m:dPr>
+          <m:e>
+            <m:d>
+              <m:dPr>
+                <m:ctrlPr>
+                  <w:rPr>
+                    <w:rFonts w:ascii="Cambria Math" w:hAnsi="Cambria Math"/>
+                    <w:i/>
+                  </w:rPr>
+                </m:ctrlPr>
+              </m:dPr>
+              <m:e>
+                <m:sSup>
+                  <m:sSupPr>
+                    <m:ctrlPr>
+                      <w:rPr>
+                        <w:rFonts w:ascii="Cambria Math" w:hAnsi="Cambria Math"/>
+                        <w:i/>
+                      </w:rPr>
+                    </m:ctrlPr>
+                  </m:sSupPr>
+                  <m:e>
+                    <m:r>
+                      <w:rPr>
+                        <w:rFonts w:ascii="Cambria Math" w:hAnsi="Cambria Math"/>
+                      </w:rPr>
+                      <m:t>x</m:t>
+                    </m:r>
+                  </m:e>
+                  <m:sup>
+                    <m:r>
+                      <w:rPr>
+                        <w:rFonts w:ascii="Cambria Math" w:hAnsi="Cambria Math"/>
+                      </w:rPr>
+                      <m:t>'</m:t>
+                    </m:r>
+                  </m:sup>
+                </m:sSup>
+                <m:r>
+                  <w:rPr>
+                    <w:rFonts w:ascii="Cambria Math" w:hAnsi="Cambria Math"/>
+                  </w:rPr>
+                  <m:t>,</m:t>
+                </m:r>
+                <m:sSup>
+                  <m:sSupPr>
+                    <m:ctrlPr>
+                      <w:rPr>
+                        <w:rFonts w:ascii="Cambria Math" w:hAnsi="Cambria Math"/>
+                        <w:i/>
+                      </w:rPr>
+                    </m:ctrlPr>
+                  </m:sSupPr>
+                  <m:e>
+                    <m:r>
+                      <w:rPr>
+                        <w:rFonts w:ascii="Cambria Math" w:hAnsi="Cambria Math"/>
+                      </w:rPr>
+                      <m:t>y</m:t>
+                    </m:r>
+                  </m:e>
+                  <m:sup>
+                    <m:r>
+                      <w:rPr>
+                        <w:rFonts w:ascii="Cambria Math" w:hAnsi="Cambria Math"/>
+                      </w:rPr>
+                      <m:t>'</m:t>
+                    </m:r>
+                  </m:sup>
+                </m:sSup>
+              </m:e>
+            </m:d>
+          </m:e>
+          <m:e>
+            <m:d>
+              <m:dPr>
+                <m:ctrlPr>
+                  <w:rPr>
+                    <w:rFonts w:ascii="Cambria Math" w:hAnsi="Cambria Math"/>
+                    <w:i/>
+                  </w:rPr>
+                </m:ctrlPr>
+              </m:dPr>
+              <m:e>
+                <m:sSup>
+                  <m:sSupPr>
+                    <m:ctrlPr>
+                      <w:rPr>
+                        <w:rFonts w:ascii="Cambria Math" w:hAnsi="Cambria Math"/>
+                        <w:i/>
+                      </w:rPr>
+                    </m:ctrlPr>
+                  </m:sSupPr>
+                  <m:e>
+                    <m:r>
+                      <w:rPr>
+                        <w:rFonts w:ascii="Cambria Math" w:hAnsi="Cambria Math"/>
+                      </w:rPr>
+                      <m:t>x</m:t>
+                    </m:r>
+                  </m:e>
+                  <m:sup>
+                    <m:r>
+                      <w:rPr>
+                        <w:rFonts w:ascii="Cambria Math" w:hAnsi="Cambria Math"/>
+                      </w:rPr>
+                      <m:t>'</m:t>
+                    </m:r>
+                  </m:sup>
+                </m:sSup>
+                <m:r>
+                  <w:rPr>
+                    <w:rFonts w:ascii="Cambria Math" w:hAnsi="Cambria Math"/>
+                  </w:rPr>
+                  <m:t>,</m:t>
+                </m:r>
+                <m:sSup>
+                  <m:sSupPr>
+                    <m:ctrlPr>
+                      <w:rPr>
+                        <w:rFonts w:ascii="Cambria Math" w:hAnsi="Cambria Math"/>
+                        <w:i/>
+                      </w:rPr>
+                    </m:ctrlPr>
+                  </m:sSupPr>
+                  <m:e>
+                    <m:r>
+                      <w:rPr>
+                        <w:rFonts w:ascii="Cambria Math" w:hAnsi="Cambria Math"/>
+                      </w:rPr>
+                      <m:t>y</m:t>
+                    </m:r>
+                  </m:e>
+                  <m:sup>
+                    <m:r>
+                      <w:rPr>
+                        <w:rFonts w:ascii="Cambria Math" w:hAnsi="Cambria Math"/>
+                      </w:rPr>
+                      <m:t>'</m:t>
+                    </m:r>
+                  </m:sup>
+                </m:sSup>
+              </m:e>
+            </m:d>
+            <m:r>
+              <w:rPr>
+                <w:rFonts w:ascii="Cambria Math" w:hAnsi="Cambria Math"/>
+              </w:rPr>
+              <m:t xml:space="preserve">= </m:t>
+            </m:r>
+            <m:r>
+              <w:rPr>
+                <w:rFonts w:ascii="Cambria Math" w:hAnsi="Cambria Math"/>
+              </w:rPr>
+              <m:t>undistort(x,y)</m:t>
+            </m:r>
+          </m:e>
+        </m:d>
       </m:oMath>
       <w:r>
         <w:t>,</w:t>
@@ -8482,6 +9244,33 @@
           <w:i/>
           <w:lang w:val="en-US"/>
         </w:rPr>
+        <w:t>U</w:t>
+      </w:r>
+      <w:r>
+        <w:t xml:space="preserve"> </w:t>
+      </w:r>
+      <w:r>
+        <w:t>–</w:t>
+      </w:r>
+      <w:r>
+        <w:t xml:space="preserve"> </w:t>
+      </w:r>
+      <w:r>
+        <w:t xml:space="preserve">множество центров масс связных областей, прошедших </w:t>
+      </w:r>
+      <w:proofErr w:type="spellStart"/>
+      <w:r>
+        <w:t>андисторсию</w:t>
+      </w:r>
+      <w:proofErr w:type="spellEnd"/>
+      <w:r>
+        <w:t xml:space="preserve">; </w:t>
+      </w:r>
+      <w:r>
+        <w:rPr>
+          <w:i/>
+          <w:lang w:val="en-US"/>
+        </w:rPr>
         <w:t>x</w:t>
       </w:r>
       <w:r>
@@ -8507,10 +9296,68 @@
         <w:t xml:space="preserve"> </w:t>
       </w:r>
       <w:r>
-        <w:t>координаты точки</w:t>
-      </w:r>
-      <w:r>
-        <w:t xml:space="preserve">, </w:t>
+        <w:t xml:space="preserve">координаты </w:t>
+      </w:r>
+      <w:r>
+        <w:t xml:space="preserve">центра масс связной области; </w:t>
+      </w:r>
+      <w:r>
+        <w:rPr>
+          <w:i/>
+          <w:lang w:val="en-US"/>
+        </w:rPr>
+        <w:t>x</w:t>
+      </w:r>
+      <w:r>
+        <w:rPr>
+          <w:i/>
+        </w:rPr>
+        <w:t>’</w:t>
+      </w:r>
+      <w:r>
+        <w:t xml:space="preserve"> </w:t>
+      </w:r>
+      <w:r>
+        <w:t xml:space="preserve">и </w:t>
+      </w:r>
+      <w:r>
+        <w:rPr>
+          <w:i/>
+          <w:lang w:val="en-US"/>
+        </w:rPr>
+        <w:t>y</w:t>
+      </w:r>
+      <w:r>
+        <w:rPr>
+          <w:i/>
+        </w:rPr>
+        <w:t>’</w:t>
+      </w:r>
+      <w:r>
+        <w:t xml:space="preserve"> </w:t>
+      </w:r>
+      <w:r>
+        <w:t>–</w:t>
+      </w:r>
+      <w:r>
+        <w:t xml:space="preserve"> </w:t>
+      </w:r>
+      <w:r>
+        <w:t xml:space="preserve">координаты </w:t>
+      </w:r>
+      <w:r>
+        <w:t xml:space="preserve">центра масс связной области, прошедшего </w:t>
+      </w:r>
+      <w:proofErr w:type="spellStart"/>
+      <w:r>
+        <w:t>андисторсию</w:t>
+      </w:r>
+      <w:proofErr w:type="spellEnd"/>
+      <w:r>
+        <w:t>;</w:t>
+      </w:r>
+      <w:r>
+        <w:t xml:space="preserve"> </w:t>
       </w:r>
       <w:r>
         <w:t xml:space="preserve">а </w:t>
@@ -8534,7 +9381,21 @@
         <w:t xml:space="preserve"> </w:t>
       </w:r>
       <w:r>
-        <w:t>функция.</w:t>
+        <w:t>функция</w:t>
+      </w:r>
+      <w:r>
+        <w:t xml:space="preserve"> </w:t>
+      </w:r>
+      <w:proofErr w:type="spellStart"/>
+      <w:r>
+        <w:t>андистрсии</w:t>
+      </w:r>
+      <w:proofErr w:type="spellEnd"/>
+      <w:r>
+        <w:t xml:space="preserve"> центра масс связной области</w:t>
+      </w:r>
+      <w:r>
+        <w:t>.</w:t>
       </w:r>
     </w:p>
     <w:p>
@@ -9860,13 +10721,15 @@
                                       <m:ctrlPr>
                                         <w:rPr>
                                           <w:rFonts w:ascii="Cambria Math" w:hAnsi="Cambria Math"/>
-                                          <w:i/>
                                           <w:lang w:val="en-US"/>
                                         </w:rPr>
                                       </m:ctrlPr>
                                     </m:sSubPr>
                                     <m:e>
                                       <m:r>
+                                        <m:rPr>
+                                          <m:sty m:val="p"/>
+                                        </m:rPr>
                                         <w:rPr>
                                           <w:rFonts w:ascii="Cambria Math" w:hAnsi="Cambria Math"/>
                                           <w:lang w:val="en-US"/>
@@ -9876,6 +10739,9 @@
                                     </m:e>
                                     <m:sub>
                                       <m:r>
+                                        <m:rPr>
+                                          <m:sty m:val="p"/>
+                                        </m:rPr>
                                         <w:rPr>
                                           <w:rFonts w:ascii="Cambria Math" w:hAnsi="Cambria Math"/>
                                           <w:lang w:val="en-US"/>
@@ -9942,13 +10808,15 @@
                                       <m:ctrlPr>
                                         <w:rPr>
                                           <w:rFonts w:ascii="Cambria Math" w:hAnsi="Cambria Math"/>
-                                          <w:i/>
                                           <w:lang w:val="en-US"/>
                                         </w:rPr>
                                       </m:ctrlPr>
                                     </m:sSubPr>
                                     <m:e>
                                       <m:r>
+                                        <m:rPr>
+                                          <m:sty m:val="p"/>
+                                        </m:rPr>
                                         <w:rPr>
                                           <w:rFonts w:ascii="Cambria Math" w:hAnsi="Cambria Math"/>
                                           <w:lang w:val="en-US"/>
@@ -9958,6 +10826,9 @@
                                     </m:e>
                                     <m:sub>
                                       <m:r>
+                                        <m:rPr>
+                                          <m:sty m:val="p"/>
+                                        </m:rPr>
                                         <w:rPr>
                                           <w:rFonts w:ascii="Cambria Math" w:hAnsi="Cambria Math"/>
                                           <w:lang w:val="en-US"/>
@@ -10024,13 +10895,15 @@
                                       <m:ctrlPr>
                                         <w:rPr>
                                           <w:rFonts w:ascii="Cambria Math" w:hAnsi="Cambria Math"/>
-                                          <w:i/>
                                           <w:lang w:val="en-US"/>
                                         </w:rPr>
                                       </m:ctrlPr>
                                     </m:sSubPr>
                                     <m:e>
                                       <m:r>
+                                        <m:rPr>
+                                          <m:sty m:val="p"/>
+                                        </m:rPr>
                                         <w:rPr>
                                           <w:rFonts w:ascii="Cambria Math" w:hAnsi="Cambria Math"/>
                                           <w:lang w:val="en-US"/>
@@ -10040,6 +10913,9 @@
                                     </m:e>
                                     <m:sub>
                                       <m:r>
+                                        <m:rPr>
+                                          <m:sty m:val="p"/>
+                                        </m:rPr>
                                         <w:rPr>
                                           <w:rFonts w:ascii="Cambria Math" w:hAnsi="Cambria Math"/>
                                           <w:lang w:val="en-US"/>
@@ -10106,13 +10982,15 @@
                                       <m:ctrlPr>
                                         <w:rPr>
                                           <w:rFonts w:ascii="Cambria Math" w:hAnsi="Cambria Math"/>
-                                          <w:i/>
                                           <w:lang w:val="en-US"/>
                                         </w:rPr>
                                       </m:ctrlPr>
                                     </m:sSubPr>
                                     <m:e>
                                       <m:r>
+                                        <m:rPr>
+                                          <m:sty m:val="p"/>
+                                        </m:rPr>
                                         <w:rPr>
                                           <w:rFonts w:ascii="Cambria Math" w:hAnsi="Cambria Math"/>
                                           <w:lang w:val="en-US"/>
@@ -10122,6 +11000,9 @@
                                     </m:e>
                                     <m:sub>
                                       <m:r>
+                                        <m:rPr>
+                                          <m:sty m:val="p"/>
+                                        </m:rPr>
                                         <w:rPr>
                                           <w:rFonts w:ascii="Cambria Math" w:hAnsi="Cambria Math"/>
                                           <w:lang w:val="en-US"/>
@@ -10188,13 +11069,15 @@
                                       <m:ctrlPr>
                                         <w:rPr>
                                           <w:rFonts w:ascii="Cambria Math" w:hAnsi="Cambria Math"/>
-                                          <w:i/>
                                           <w:lang w:val="en-US"/>
                                         </w:rPr>
                                       </m:ctrlPr>
                                     </m:sSubPr>
                                     <m:e>
                                       <m:r>
+                                        <m:rPr>
+                                          <m:sty m:val="p"/>
+                                        </m:rPr>
                                         <w:rPr>
                                           <w:rFonts w:ascii="Cambria Math" w:hAnsi="Cambria Math"/>
                                           <w:lang w:val="en-US"/>
@@ -10204,6 +11087,9 @@
                                     </m:e>
                                     <m:sub>
                                       <m:r>
+                                        <m:rPr>
+                                          <m:sty m:val="p"/>
+                                        </m:rPr>
                                         <w:rPr>
                                           <w:rFonts w:ascii="Cambria Math" w:hAnsi="Cambria Math"/>
                                           <w:lang w:val="en-US"/>
@@ -10270,13 +11156,15 @@
                                       <m:ctrlPr>
                                         <w:rPr>
                                           <w:rFonts w:ascii="Cambria Math" w:hAnsi="Cambria Math"/>
-                                          <w:i/>
                                           <w:lang w:val="en-US"/>
                                         </w:rPr>
                                       </m:ctrlPr>
                                     </m:sSubPr>
                                     <m:e>
                                       <m:r>
+                                        <m:rPr>
+                                          <m:sty m:val="p"/>
+                                        </m:rPr>
                                         <w:rPr>
                                           <w:rFonts w:ascii="Cambria Math" w:hAnsi="Cambria Math"/>
                                           <w:lang w:val="en-US"/>
@@ -10286,6 +11174,9 @@
                                     </m:e>
                                     <m:sub>
                                       <m:r>
+                                        <m:rPr>
+                                          <m:sty m:val="p"/>
+                                        </m:rPr>
                                         <w:rPr>
                                           <w:rFonts w:ascii="Cambria Math" w:hAnsi="Cambria Math"/>
                                           <w:lang w:val="en-US"/>
@@ -10352,13 +11243,15 @@
                                       <m:ctrlPr>
                                         <w:rPr>
                                           <w:rFonts w:ascii="Cambria Math" w:hAnsi="Cambria Math"/>
-                                          <w:i/>
                                           <w:lang w:val="en-US"/>
                                         </w:rPr>
                                       </m:ctrlPr>
                                     </m:sSubPr>
                                     <m:e>
                                       <m:r>
+                                        <m:rPr>
+                                          <m:sty m:val="p"/>
+                                        </m:rPr>
                                         <w:rPr>
                                           <w:rFonts w:ascii="Cambria Math" w:hAnsi="Cambria Math"/>
                                           <w:lang w:val="en-US"/>
@@ -10368,6 +11261,9 @@
                                     </m:e>
                                     <m:sub>
                                       <m:r>
+                                        <m:rPr>
+                                          <m:sty m:val="p"/>
+                                        </m:rPr>
                                         <w:rPr>
                                           <w:rFonts w:ascii="Cambria Math" w:hAnsi="Cambria Math"/>
                                           <w:lang w:val="en-US"/>
@@ -10437,13 +11333,15 @@
                                       <m:ctrlPr>
                                         <w:rPr>
                                           <w:rFonts w:ascii="Cambria Math" w:hAnsi="Cambria Math"/>
-                                          <w:i/>
                                           <w:lang w:val="en-US"/>
                                         </w:rPr>
                                       </m:ctrlPr>
                                     </m:sSubPr>
                                     <m:e>
                                       <m:r>
+                                        <m:rPr>
+                                          <m:sty m:val="p"/>
+                                        </m:rPr>
                                         <w:rPr>
                                           <w:rFonts w:ascii="Cambria Math" w:hAnsi="Cambria Math"/>
                                           <w:lang w:val="en-US"/>
@@ -10453,6 +11351,9 @@
                                     </m:e>
                                     <m:sub>
                                       <m:r>
+                                        <m:rPr>
+                                          <m:sty m:val="p"/>
+                                        </m:rPr>
                                         <w:rPr>
                                           <w:rFonts w:ascii="Cambria Math" w:hAnsi="Cambria Math"/>
                                           <w:lang w:val="en-US"/>
@@ -10519,13 +11420,15 @@
                                       <m:ctrlPr>
                                         <w:rPr>
                                           <w:rFonts w:ascii="Cambria Math" w:hAnsi="Cambria Math"/>
-                                          <w:i/>
                                           <w:lang w:val="en-US"/>
                                         </w:rPr>
                                       </m:ctrlPr>
                                     </m:sSubPr>
                                     <m:e>
                                       <m:r>
+                                        <m:rPr>
+                                          <m:sty m:val="p"/>
+                                        </m:rPr>
                                         <w:rPr>
                                           <w:rFonts w:ascii="Cambria Math" w:hAnsi="Cambria Math"/>
                                           <w:lang w:val="en-US"/>
@@ -10535,6 +11438,9 @@
                                     </m:e>
                                     <m:sub>
                                       <m:r>
+                                        <m:rPr>
+                                          <m:sty m:val="p"/>
+                                        </m:rPr>
                                         <w:rPr>
                                           <w:rFonts w:ascii="Cambria Math" w:hAnsi="Cambria Math"/>
                                           <w:lang w:val="en-US"/>
@@ -10597,6 +11503,9 @@
                               <m:oMathPara>
                                 <m:oMath>
                                   <m:r>
+                                    <m:rPr>
+                                      <m:sty m:val="p"/>
+                                    </m:rPr>
                                     <w:rPr>
                                       <w:rFonts w:ascii="Cambria Math" w:hAnsi="Cambria Math"/>
                                       <w:lang w:val="en-US"/>
@@ -10661,13 +11570,15 @@
                                       <m:ctrlPr>
                                         <w:rPr>
                                           <w:rFonts w:ascii="Cambria Math" w:hAnsi="Cambria Math"/>
-                                          <w:i/>
                                           <w:lang w:val="en-US"/>
                                         </w:rPr>
                                       </m:ctrlPr>
                                     </m:sSubPr>
                                     <m:e>
                                       <m:r>
+                                        <m:rPr>
+                                          <m:sty m:val="p"/>
+                                        </m:rPr>
                                         <w:rPr>
                                           <w:rFonts w:ascii="Cambria Math" w:hAnsi="Cambria Math"/>
                                           <w:lang w:val="en-US"/>
@@ -10677,6 +11588,9 @@
                                     </m:e>
                                     <m:sub>
                                       <m:r>
+                                        <m:rPr>
+                                          <m:sty m:val="p"/>
+                                        </m:rPr>
                                         <w:rPr>
                                           <w:rFonts w:ascii="Cambria Math" w:hAnsi="Cambria Math"/>
                                           <w:lang w:val="en-US"/>
@@ -10743,13 +11657,15 @@
                                       <m:ctrlPr>
                                         <w:rPr>
                                           <w:rFonts w:ascii="Cambria Math" w:hAnsi="Cambria Math"/>
-                                          <w:i/>
                                           <w:lang w:val="en-US"/>
                                         </w:rPr>
                                       </m:ctrlPr>
                                     </m:sSubPr>
                                     <m:e>
                                       <m:r>
+                                        <m:rPr>
+                                          <m:sty m:val="p"/>
+                                        </m:rPr>
                                         <w:rPr>
                                           <w:rFonts w:ascii="Cambria Math" w:hAnsi="Cambria Math"/>
                                           <w:lang w:val="en-US"/>
@@ -10759,6 +11675,9 @@
                                     </m:e>
                                     <m:sub>
                                       <m:r>
+                                        <m:rPr>
+                                          <m:sty m:val="p"/>
+                                        </m:rPr>
                                         <w:rPr>
                                           <w:rFonts w:ascii="Cambria Math" w:hAnsi="Cambria Math"/>
                                           <w:lang w:val="en-US"/>
@@ -10825,13 +11744,15 @@
                                       <m:ctrlPr>
                                         <w:rPr>
                                           <w:rFonts w:ascii="Cambria Math" w:hAnsi="Cambria Math"/>
-                                          <w:i/>
                                           <w:lang w:val="en-US"/>
                                         </w:rPr>
                                       </m:ctrlPr>
                                     </m:sSubPr>
                                     <m:e>
                                       <m:r>
+                                        <m:rPr>
+                                          <m:sty m:val="p"/>
+                                        </m:rPr>
                                         <w:rPr>
                                           <w:rFonts w:ascii="Cambria Math" w:hAnsi="Cambria Math"/>
                                           <w:lang w:val="en-US"/>
@@ -10841,6 +11762,9 @@
                                     </m:e>
                                     <m:sub>
                                       <m:r>
+                                        <m:rPr>
+                                          <m:sty m:val="p"/>
+                                        </m:rPr>
                                         <w:rPr>
                                           <w:rFonts w:ascii="Cambria Math" w:hAnsi="Cambria Math"/>
                                           <w:lang w:val="en-US"/>
@@ -10907,13 +11831,15 @@
                                       <m:ctrlPr>
                                         <w:rPr>
                                           <w:rFonts w:ascii="Cambria Math" w:hAnsi="Cambria Math"/>
-                                          <w:i/>
                                           <w:lang w:val="en-US"/>
                                         </w:rPr>
                                       </m:ctrlPr>
                                     </m:sSubPr>
                                     <m:e>
                                       <m:r>
+                                        <m:rPr>
+                                          <m:sty m:val="p"/>
+                                        </m:rPr>
                                         <w:rPr>
                                           <w:rFonts w:ascii="Cambria Math" w:hAnsi="Cambria Math"/>
                                           <w:lang w:val="en-US"/>
@@ -10923,6 +11849,9 @@
                                     </m:e>
                                     <m:sub>
                                       <m:r>
+                                        <m:rPr>
+                                          <m:sty m:val="p"/>
+                                        </m:rPr>
                                         <w:rPr>
                                           <w:rFonts w:ascii="Cambria Math" w:hAnsi="Cambria Math"/>
                                           <w:lang w:val="en-US"/>
@@ -10989,13 +11918,15 @@
                                       <m:ctrlPr>
                                         <w:rPr>
                                           <w:rFonts w:ascii="Cambria Math" w:hAnsi="Cambria Math"/>
-                                          <w:i/>
                                           <w:lang w:val="en-US"/>
                                         </w:rPr>
                                       </m:ctrlPr>
                                     </m:sSubPr>
                                     <m:e>
                                       <m:r>
+                                        <m:rPr>
+                                          <m:sty m:val="p"/>
+                                        </m:rPr>
                                         <w:rPr>
                                           <w:rFonts w:ascii="Cambria Math" w:hAnsi="Cambria Math"/>
                                           <w:lang w:val="en-US"/>
@@ -11005,6 +11936,9 @@
                                     </m:e>
                                     <m:sub>
                                       <m:r>
+                                        <m:rPr>
+                                          <m:sty m:val="p"/>
+                                        </m:rPr>
                                         <w:rPr>
                                           <w:rFonts w:ascii="Cambria Math" w:hAnsi="Cambria Math"/>
                                           <w:lang w:val="en-US"/>
@@ -11071,13 +12005,15 @@
                                       <m:ctrlPr>
                                         <w:rPr>
                                           <w:rFonts w:ascii="Cambria Math" w:hAnsi="Cambria Math"/>
-                                          <w:i/>
                                           <w:lang w:val="en-US"/>
                                         </w:rPr>
                                       </m:ctrlPr>
                                     </m:sSubPr>
                                     <m:e>
                                       <m:r>
+                                        <m:rPr>
+                                          <m:sty m:val="p"/>
+                                        </m:rPr>
                                         <w:rPr>
                                           <w:rFonts w:ascii="Cambria Math" w:hAnsi="Cambria Math"/>
                                           <w:lang w:val="en-US"/>
@@ -11087,6 +12023,9 @@
                                     </m:e>
                                     <m:sub>
                                       <m:r>
+                                        <m:rPr>
+                                          <m:sty m:val="p"/>
+                                        </m:rPr>
                                         <w:rPr>
                                           <w:rFonts w:ascii="Cambria Math" w:hAnsi="Cambria Math"/>
                                           <w:lang w:val="en-US"/>
@@ -11153,13 +12092,15 @@
                                       <m:ctrlPr>
                                         <w:rPr>
                                           <w:rFonts w:ascii="Cambria Math" w:hAnsi="Cambria Math"/>
-                                          <w:i/>
                                           <w:lang w:val="en-US"/>
                                         </w:rPr>
                                       </m:ctrlPr>
                                     </m:sSubPr>
                                     <m:e>
                                       <m:r>
+                                        <m:rPr>
+                                          <m:sty m:val="p"/>
+                                        </m:rPr>
                                         <w:rPr>
                                           <w:rFonts w:ascii="Cambria Math" w:hAnsi="Cambria Math"/>
                                           <w:lang w:val="en-US"/>
@@ -11169,6 +12110,9 @@
                                     </m:e>
                                     <m:sub>
                                       <m:r>
+                                        <m:rPr>
+                                          <m:sty m:val="p"/>
+                                        </m:rPr>
                                         <w:rPr>
                                           <w:rFonts w:ascii="Cambria Math" w:hAnsi="Cambria Math"/>
                                           <w:lang w:val="en-US"/>
@@ -11231,6 +12175,9 @@
                               <m:oMathPara>
                                 <m:oMath>
                                   <m:r>
+                                    <m:rPr>
+                                      <m:sty m:val="p"/>
+                                    </m:rPr>
                                     <w:rPr>
                                       <w:rFonts w:ascii="Cambria Math" w:hAnsi="Cambria Math"/>
                                       <w:lang w:val="en-US"/>
@@ -11242,13 +12189,15 @@
                                       <m:ctrlPr>
                                         <w:rPr>
                                           <w:rFonts w:ascii="Cambria Math" w:hAnsi="Cambria Math"/>
-                                          <w:i/>
                                           <w:lang w:val="en-US"/>
                                         </w:rPr>
                                       </m:ctrlPr>
                                     </m:dPr>
                                     <m:e>
                                       <m:r>
+                                        <m:rPr>
+                                          <m:sty m:val="p"/>
+                                        </m:rPr>
                                         <w:rPr>
                                           <w:rFonts w:ascii="Cambria Math" w:hAnsi="Cambria Math"/>
                                           <w:lang w:val="en-US"/>
@@ -11311,6 +12260,9 @@
                               <m:oMathPara>
                                 <m:oMath>
                                   <m:r>
+                                    <m:rPr>
+                                      <m:sty m:val="p"/>
+                                    </m:rPr>
                                     <w:rPr>
                                       <w:rFonts w:ascii="Cambria Math" w:hAnsi="Cambria Math"/>
                                       <w:lang w:val="en-US"/>
@@ -11371,6 +12323,9 @@
                               <m:oMathPara>
                                 <m:oMath>
                                   <m:r>
+                                    <m:rPr>
+                                      <m:sty m:val="p"/>
+                                    </m:rPr>
                                     <w:rPr>
                                       <w:rFonts w:ascii="Cambria Math" w:hAnsi="Cambria Math"/>
                                       <w:lang w:val="en-US"/>
@@ -11431,6 +12386,9 @@
                               <m:oMathPara>
                                 <m:oMath>
                                   <m:r>
+                                    <m:rPr>
+                                      <m:sty m:val="p"/>
+                                    </m:rPr>
                                     <w:rPr>
                                       <w:rFonts w:ascii="Cambria Math" w:hAnsi="Cambria Math"/>
                                       <w:lang w:val="en-US"/>
@@ -11491,6 +12449,9 @@
                               <m:oMathPara>
                                 <m:oMath>
                                   <m:r>
+                                    <m:rPr>
+                                      <m:sty m:val="p"/>
+                                    </m:rPr>
                                     <w:rPr>
                                       <w:rFonts w:ascii="Cambria Math" w:hAnsi="Cambria Math"/>
                                       <w:lang w:val="en-US"/>
@@ -11659,13 +12620,15 @@
                                 <m:ctrlPr>
                                   <w:rPr>
                                     <w:rFonts w:ascii="Cambria Math" w:hAnsi="Cambria Math"/>
-                                    <w:i/>
                                     <w:lang w:val="en-US"/>
                                   </w:rPr>
                                 </m:ctrlPr>
                               </m:sSubPr>
                               <m:e>
                                 <m:r>
+                                  <m:rPr>
+                                    <m:sty m:val="p"/>
+                                  </m:rPr>
                                   <w:rPr>
                                     <w:rFonts w:ascii="Cambria Math" w:hAnsi="Cambria Math"/>
                                     <w:lang w:val="en-US"/>
@@ -11675,6 +12638,9 @@
                               </m:e>
                               <m:sub>
                                 <m:r>
+                                  <m:rPr>
+                                    <m:sty m:val="p"/>
+                                  </m:rPr>
                                   <w:rPr>
                                     <w:rFonts w:ascii="Cambria Math" w:hAnsi="Cambria Math"/>
                                     <w:lang w:val="en-US"/>
@@ -11705,13 +12671,15 @@
                                 <m:ctrlPr>
                                   <w:rPr>
                                     <w:rFonts w:ascii="Cambria Math" w:hAnsi="Cambria Math"/>
-                                    <w:i/>
                                     <w:lang w:val="en-US"/>
                                   </w:rPr>
                                 </m:ctrlPr>
                               </m:sSubPr>
                               <m:e>
                                 <m:r>
+                                  <m:rPr>
+                                    <m:sty m:val="p"/>
+                                  </m:rPr>
                                   <w:rPr>
                                     <w:rFonts w:ascii="Cambria Math" w:hAnsi="Cambria Math"/>
                                     <w:lang w:val="en-US"/>
@@ -11721,6 +12689,9 @@
                               </m:e>
                               <m:sub>
                                 <m:r>
+                                  <m:rPr>
+                                    <m:sty m:val="p"/>
+                                  </m:rPr>
                                   <w:rPr>
                                     <w:rFonts w:ascii="Cambria Math" w:hAnsi="Cambria Math"/>
                                     <w:lang w:val="en-US"/>
@@ -11751,13 +12722,15 @@
                                 <m:ctrlPr>
                                   <w:rPr>
                                     <w:rFonts w:ascii="Cambria Math" w:hAnsi="Cambria Math"/>
-                                    <w:i/>
                                     <w:lang w:val="en-US"/>
                                   </w:rPr>
                                 </m:ctrlPr>
                               </m:sSubPr>
                               <m:e>
                                 <m:r>
+                                  <m:rPr>
+                                    <m:sty m:val="p"/>
+                                  </m:rPr>
                                   <w:rPr>
                                     <w:rFonts w:ascii="Cambria Math" w:hAnsi="Cambria Math"/>
                                     <w:lang w:val="en-US"/>
@@ -11767,6 +12740,9 @@
                               </m:e>
                               <m:sub>
                                 <m:r>
+                                  <m:rPr>
+                                    <m:sty m:val="p"/>
+                                  </m:rPr>
                                   <w:rPr>
                                     <w:rFonts w:ascii="Cambria Math" w:hAnsi="Cambria Math"/>
                                     <w:lang w:val="en-US"/>
@@ -11797,13 +12773,15 @@
                                 <m:ctrlPr>
                                   <w:rPr>
                                     <w:rFonts w:ascii="Cambria Math" w:hAnsi="Cambria Math"/>
-                                    <w:i/>
                                     <w:lang w:val="en-US"/>
                                   </w:rPr>
                                 </m:ctrlPr>
                               </m:sSubPr>
                               <m:e>
                                 <m:r>
+                                  <m:rPr>
+                                    <m:sty m:val="p"/>
+                                  </m:rPr>
                                   <w:rPr>
                                     <w:rFonts w:ascii="Cambria Math" w:hAnsi="Cambria Math"/>
                                     <w:lang w:val="en-US"/>
@@ -11813,6 +12791,9 @@
                               </m:e>
                               <m:sub>
                                 <m:r>
+                                  <m:rPr>
+                                    <m:sty m:val="p"/>
+                                  </m:rPr>
                                   <w:rPr>
                                     <w:rFonts w:ascii="Cambria Math" w:hAnsi="Cambria Math"/>
                                     <w:lang w:val="en-US"/>
@@ -11843,13 +12824,15 @@
                                 <m:ctrlPr>
                                   <w:rPr>
                                     <w:rFonts w:ascii="Cambria Math" w:hAnsi="Cambria Math"/>
-                                    <w:i/>
                                     <w:lang w:val="en-US"/>
                                   </w:rPr>
                                 </m:ctrlPr>
                               </m:sSubPr>
                               <m:e>
                                 <m:r>
+                                  <m:rPr>
+                                    <m:sty m:val="p"/>
+                                  </m:rPr>
                                   <w:rPr>
                                     <w:rFonts w:ascii="Cambria Math" w:hAnsi="Cambria Math"/>
                                     <w:lang w:val="en-US"/>
@@ -11859,6 +12842,9 @@
                               </m:e>
                               <m:sub>
                                 <m:r>
+                                  <m:rPr>
+                                    <m:sty m:val="p"/>
+                                  </m:rPr>
                                   <w:rPr>
                                     <w:rFonts w:ascii="Cambria Math" w:hAnsi="Cambria Math"/>
                                     <w:lang w:val="en-US"/>
@@ -11889,13 +12875,15 @@
                                 <m:ctrlPr>
                                   <w:rPr>
                                     <w:rFonts w:ascii="Cambria Math" w:hAnsi="Cambria Math"/>
-                                    <w:i/>
                                     <w:lang w:val="en-US"/>
                                   </w:rPr>
                                 </m:ctrlPr>
                               </m:sSubPr>
                               <m:e>
                                 <m:r>
+                                  <m:rPr>
+                                    <m:sty m:val="p"/>
+                                  </m:rPr>
                                   <w:rPr>
                                     <w:rFonts w:ascii="Cambria Math" w:hAnsi="Cambria Math"/>
                                     <w:lang w:val="en-US"/>
@@ -11905,6 +12893,9 @@
                               </m:e>
                               <m:sub>
                                 <m:r>
+                                  <m:rPr>
+                                    <m:sty m:val="p"/>
+                                  </m:rPr>
                                   <w:rPr>
                                     <w:rFonts w:ascii="Cambria Math" w:hAnsi="Cambria Math"/>
                                     <w:lang w:val="en-US"/>
@@ -11935,13 +12926,15 @@
                                 <m:ctrlPr>
                                   <w:rPr>
                                     <w:rFonts w:ascii="Cambria Math" w:hAnsi="Cambria Math"/>
-                                    <w:i/>
                                     <w:lang w:val="en-US"/>
                                   </w:rPr>
                                 </m:ctrlPr>
                               </m:sSubPr>
                               <m:e>
                                 <m:r>
+                                  <m:rPr>
+                                    <m:sty m:val="p"/>
+                                  </m:rPr>
                                   <w:rPr>
                                     <w:rFonts w:ascii="Cambria Math" w:hAnsi="Cambria Math"/>
                                     <w:lang w:val="en-US"/>
@@ -11951,6 +12944,9 @@
                               </m:e>
                               <m:sub>
                                 <m:r>
+                                  <m:rPr>
+                                    <m:sty m:val="p"/>
+                                  </m:rPr>
                                   <w:rPr>
                                     <w:rFonts w:ascii="Cambria Math" w:hAnsi="Cambria Math"/>
                                     <w:lang w:val="en-US"/>
@@ -11984,13 +12980,15 @@
                                 <m:ctrlPr>
                                   <w:rPr>
                                     <w:rFonts w:ascii="Cambria Math" w:hAnsi="Cambria Math"/>
-                                    <w:i/>
                                     <w:lang w:val="en-US"/>
                                   </w:rPr>
                                 </m:ctrlPr>
                               </m:sSubPr>
                               <m:e>
                                 <m:r>
+                                  <m:rPr>
+                                    <m:sty m:val="p"/>
+                                  </m:rPr>
                                   <w:rPr>
                                     <w:rFonts w:ascii="Cambria Math" w:hAnsi="Cambria Math"/>
                                     <w:lang w:val="en-US"/>
@@ -12000,6 +12998,9 @@
                               </m:e>
                               <m:sub>
                                 <m:r>
+                                  <m:rPr>
+                                    <m:sty m:val="p"/>
+                                  </m:rPr>
                                   <w:rPr>
                                     <w:rFonts w:ascii="Cambria Math" w:hAnsi="Cambria Math"/>
                                     <w:lang w:val="en-US"/>
@@ -12030,13 +13031,15 @@
                                 <m:ctrlPr>
                                   <w:rPr>
                                     <w:rFonts w:ascii="Cambria Math" w:hAnsi="Cambria Math"/>
-                                    <w:i/>
                                     <w:lang w:val="en-US"/>
                                   </w:rPr>
                                 </m:ctrlPr>
                               </m:sSubPr>
                               <m:e>
                                 <m:r>
+                                  <m:rPr>
+                                    <m:sty m:val="p"/>
+                                  </m:rPr>
                                   <w:rPr>
                                     <w:rFonts w:ascii="Cambria Math" w:hAnsi="Cambria Math"/>
                                     <w:lang w:val="en-US"/>
@@ -12046,6 +13049,9 @@
                               </m:e>
                               <m:sub>
                                 <m:r>
+                                  <m:rPr>
+                                    <m:sty m:val="p"/>
+                                  </m:rPr>
                                   <w:rPr>
                                     <w:rFonts w:ascii="Cambria Math" w:hAnsi="Cambria Math"/>
                                     <w:lang w:val="en-US"/>
@@ -12072,6 +13078,9 @@
                         <m:oMathPara>
                           <m:oMath>
                             <m:r>
+                              <m:rPr>
+                                <m:sty m:val="p"/>
+                              </m:rPr>
                               <w:rPr>
                                 <w:rFonts w:ascii="Cambria Math" w:hAnsi="Cambria Math"/>
                                 <w:lang w:val="en-US"/>
@@ -12100,13 +13109,15 @@
                                 <m:ctrlPr>
                                   <w:rPr>
                                     <w:rFonts w:ascii="Cambria Math" w:hAnsi="Cambria Math"/>
-                                    <w:i/>
                                     <w:lang w:val="en-US"/>
                                   </w:rPr>
                                 </m:ctrlPr>
                               </m:sSubPr>
                               <m:e>
                                 <m:r>
+                                  <m:rPr>
+                                    <m:sty m:val="p"/>
+                                  </m:rPr>
                                   <w:rPr>
                                     <w:rFonts w:ascii="Cambria Math" w:hAnsi="Cambria Math"/>
                                     <w:lang w:val="en-US"/>
@@ -12116,6 +13127,9 @@
                               </m:e>
                               <m:sub>
                                 <m:r>
+                                  <m:rPr>
+                                    <m:sty m:val="p"/>
+                                  </m:rPr>
                                   <w:rPr>
                                     <w:rFonts w:ascii="Cambria Math" w:hAnsi="Cambria Math"/>
                                     <w:lang w:val="en-US"/>
@@ -12146,13 +13160,15 @@
                                 <m:ctrlPr>
                                   <w:rPr>
                                     <w:rFonts w:ascii="Cambria Math" w:hAnsi="Cambria Math"/>
-                                    <w:i/>
                                     <w:lang w:val="en-US"/>
                                   </w:rPr>
                                 </m:ctrlPr>
                               </m:sSubPr>
                               <m:e>
                                 <m:r>
+                                  <m:rPr>
+                                    <m:sty m:val="p"/>
+                                  </m:rPr>
                                   <w:rPr>
                                     <w:rFonts w:ascii="Cambria Math" w:hAnsi="Cambria Math"/>
                                     <w:lang w:val="en-US"/>
@@ -12162,6 +13178,9 @@
                               </m:e>
                               <m:sub>
                                 <m:r>
+                                  <m:rPr>
+                                    <m:sty m:val="p"/>
+                                  </m:rPr>
                                   <w:rPr>
                                     <w:rFonts w:ascii="Cambria Math" w:hAnsi="Cambria Math"/>
                                     <w:lang w:val="en-US"/>
@@ -12192,13 +13211,15 @@
                                 <m:ctrlPr>
                                   <w:rPr>
                                     <w:rFonts w:ascii="Cambria Math" w:hAnsi="Cambria Math"/>
-                                    <w:i/>
                                     <w:lang w:val="en-US"/>
                                   </w:rPr>
                                 </m:ctrlPr>
                               </m:sSubPr>
                               <m:e>
                                 <m:r>
+                                  <m:rPr>
+                                    <m:sty m:val="p"/>
+                                  </m:rPr>
                                   <w:rPr>
                                     <w:rFonts w:ascii="Cambria Math" w:hAnsi="Cambria Math"/>
                                     <w:lang w:val="en-US"/>
@@ -12208,6 +13229,9 @@
                               </m:e>
                               <m:sub>
                                 <m:r>
+                                  <m:rPr>
+                                    <m:sty m:val="p"/>
+                                  </m:rPr>
                                   <w:rPr>
                                     <w:rFonts w:ascii="Cambria Math" w:hAnsi="Cambria Math"/>
                                     <w:lang w:val="en-US"/>
@@ -12238,13 +13262,15 @@
                                 <m:ctrlPr>
                                   <w:rPr>
                                     <w:rFonts w:ascii="Cambria Math" w:hAnsi="Cambria Math"/>
-                                    <w:i/>
                                     <w:lang w:val="en-US"/>
                                   </w:rPr>
                                 </m:ctrlPr>
                               </m:sSubPr>
                               <m:e>
                                 <m:r>
+                                  <m:rPr>
+                                    <m:sty m:val="p"/>
+                                  </m:rPr>
                                   <w:rPr>
                                     <w:rFonts w:ascii="Cambria Math" w:hAnsi="Cambria Math"/>
                                     <w:lang w:val="en-US"/>
@@ -12254,6 +13280,9 @@
                               </m:e>
                               <m:sub>
                                 <m:r>
+                                  <m:rPr>
+                                    <m:sty m:val="p"/>
+                                  </m:rPr>
                                   <w:rPr>
                                     <w:rFonts w:ascii="Cambria Math" w:hAnsi="Cambria Math"/>
                                     <w:lang w:val="en-US"/>
@@ -12284,13 +13313,15 @@
                                 <m:ctrlPr>
                                   <w:rPr>
                                     <w:rFonts w:ascii="Cambria Math" w:hAnsi="Cambria Math"/>
-                                    <w:i/>
                                     <w:lang w:val="en-US"/>
                                   </w:rPr>
                                 </m:ctrlPr>
                               </m:sSubPr>
                               <m:e>
                                 <m:r>
+                                  <m:rPr>
+                                    <m:sty m:val="p"/>
+                                  </m:rPr>
                                   <w:rPr>
                                     <w:rFonts w:ascii="Cambria Math" w:hAnsi="Cambria Math"/>
                                     <w:lang w:val="en-US"/>
@@ -12300,6 +13331,9 @@
                               </m:e>
                               <m:sub>
                                 <m:r>
+                                  <m:rPr>
+                                    <m:sty m:val="p"/>
+                                  </m:rPr>
                                   <w:rPr>
                                     <w:rFonts w:ascii="Cambria Math" w:hAnsi="Cambria Math"/>
                                     <w:lang w:val="en-US"/>
@@ -12330,13 +13364,15 @@
                                 <m:ctrlPr>
                                   <w:rPr>
                                     <w:rFonts w:ascii="Cambria Math" w:hAnsi="Cambria Math"/>
-                                    <w:i/>
                                     <w:lang w:val="en-US"/>
                                   </w:rPr>
                                 </m:ctrlPr>
                               </m:sSubPr>
                               <m:e>
                                 <m:r>
+                                  <m:rPr>
+                                    <m:sty m:val="p"/>
+                                  </m:rPr>
                                   <w:rPr>
                                     <w:rFonts w:ascii="Cambria Math" w:hAnsi="Cambria Math"/>
                                     <w:lang w:val="en-US"/>
@@ -12346,6 +13382,9 @@
                               </m:e>
                               <m:sub>
                                 <m:r>
+                                  <m:rPr>
+                                    <m:sty m:val="p"/>
+                                  </m:rPr>
                                   <w:rPr>
                                     <w:rFonts w:ascii="Cambria Math" w:hAnsi="Cambria Math"/>
                                     <w:lang w:val="en-US"/>
@@ -12376,13 +13415,15 @@
                                 <m:ctrlPr>
                                   <w:rPr>
                                     <w:rFonts w:ascii="Cambria Math" w:hAnsi="Cambria Math"/>
-                                    <w:i/>
                                     <w:lang w:val="en-US"/>
                                   </w:rPr>
                                 </m:ctrlPr>
                               </m:sSubPr>
                               <m:e>
                                 <m:r>
+                                  <m:rPr>
+                                    <m:sty m:val="p"/>
+                                  </m:rPr>
                                   <w:rPr>
                                     <w:rFonts w:ascii="Cambria Math" w:hAnsi="Cambria Math"/>
                                     <w:lang w:val="en-US"/>
@@ -12392,6 +13433,9 @@
                               </m:e>
                               <m:sub>
                                 <m:r>
+                                  <m:rPr>
+                                    <m:sty m:val="p"/>
+                                  </m:rPr>
                                   <w:rPr>
                                     <w:rFonts w:ascii="Cambria Math" w:hAnsi="Cambria Math"/>
                                     <w:lang w:val="en-US"/>
@@ -12418,6 +13462,9 @@
                         <m:oMathPara>
                           <m:oMath>
                             <m:r>
+                              <m:rPr>
+                                <m:sty m:val="p"/>
+                              </m:rPr>
                               <w:rPr>
                                 <w:rFonts w:ascii="Cambria Math" w:hAnsi="Cambria Math"/>
                                 <w:lang w:val="en-US"/>
@@ -12429,13 +13476,15 @@
                                 <m:ctrlPr>
                                   <w:rPr>
                                     <w:rFonts w:ascii="Cambria Math" w:hAnsi="Cambria Math"/>
-                                    <w:i/>
                                     <w:lang w:val="en-US"/>
                                   </w:rPr>
                                 </m:ctrlPr>
                               </m:dPr>
                               <m:e>
                                 <m:r>
+                                  <m:rPr>
+                                    <m:sty m:val="p"/>
+                                  </m:rPr>
                                   <w:rPr>
                                     <w:rFonts w:ascii="Cambria Math" w:hAnsi="Cambria Math"/>
                                     <w:lang w:val="en-US"/>
@@ -12462,6 +13511,9 @@
                         <m:oMathPara>
                           <m:oMath>
                             <m:r>
+                              <m:rPr>
+                                <m:sty m:val="p"/>
+                              </m:rPr>
                               <w:rPr>
                                 <w:rFonts w:ascii="Cambria Math" w:hAnsi="Cambria Math"/>
                                 <w:lang w:val="en-US"/>
@@ -12486,6 +13538,9 @@
                         <m:oMathPara>
                           <m:oMath>
                             <m:r>
+                              <m:rPr>
+                                <m:sty m:val="p"/>
+                              </m:rPr>
                               <w:rPr>
                                 <w:rFonts w:ascii="Cambria Math" w:hAnsi="Cambria Math"/>
                                 <w:lang w:val="en-US"/>
@@ -12510,6 +13565,9 @@
                         <m:oMathPara>
                           <m:oMath>
                             <m:r>
+                              <m:rPr>
+                                <m:sty m:val="p"/>
+                              </m:rPr>
                               <w:rPr>
                                 <w:rFonts w:ascii="Cambria Math" w:hAnsi="Cambria Math"/>
                                 <w:lang w:val="en-US"/>
@@ -12534,6 +13592,9 @@
                         <m:oMathPara>
                           <m:oMath>
                             <m:r>
+                              <m:rPr>
+                                <m:sty m:val="p"/>
+                              </m:rPr>
                               <w:rPr>
                                 <w:rFonts w:ascii="Cambria Math" w:hAnsi="Cambria Math"/>
                                 <w:lang w:val="en-US"/>
@@ -19725,7 +20786,7 @@
                     <pic:cNvPicPr/>
                   </pic:nvPicPr>
                   <pic:blipFill>
-                    <a:blip r:embed="rId19">
+                    <a:blip r:embed="rId20">
                       <a:extLst>
                         <a:ext uri="{28A0092B-C50C-407E-A947-70E740481C1C}">
                           <a14:useLocalDpi xmlns:a14="http://schemas.microsoft.com/office/drawing/2010/main" val="0"/>
@@ -19818,10 +20879,6 @@
       <w:pPr>
         <w:pStyle w:val="12"/>
         <w:ind w:firstLine="708"/>
-        <w:rPr>
-          <w:b/>
-          <w:i/>
-        </w:rPr>
       </w:pPr>
       <w:r>
         <w:t>После построения модели фона, вычитаем модель фона из исходного изображения</w:t>
@@ -19862,6 +20919,9 @@
         <w:t>absdiff</w:t>
       </w:r>
       <w:proofErr w:type="spellEnd"/>
+      <w:r>
+        <w:t>,</w:t>
+      </w:r>
     </w:p>
     <w:p>
       <w:pPr>
@@ -25617,7 +26677,7 @@
                     <pic:cNvPicPr/>
                   </pic:nvPicPr>
                   <pic:blipFill>
-                    <a:blip r:embed="rId20">
+                    <a:blip r:embed="rId21">
                       <a:extLst>
                         <a:ext uri="{28A0092B-C50C-407E-A947-70E740481C1C}">
                           <a14:useLocalDpi xmlns:a14="http://schemas.microsoft.com/office/drawing/2010/main" val="0"/>
@@ -25732,7 +26792,7 @@
                     </pic:cNvPicPr>
                   </pic:nvPicPr>
                   <pic:blipFill>
-                    <a:blip r:embed="rId21">
+                    <a:blip r:embed="rId22">
                       <a:extLst>
                         <a:ext uri="{28A0092B-C50C-407E-A947-70E740481C1C}">
                           <a14:useLocalDpi xmlns:a14="http://schemas.microsoft.com/office/drawing/2010/main" val="0"/>
@@ -26050,7 +27110,7 @@
       </w:r>
     </w:p>
     <w:sectPr>
-      <w:footerReference w:type="default" r:id="rId22"/>
+      <w:footerReference w:type="default" r:id="rId23"/>
       <w:pgSz w:w="12240" w:h="15840"/>
       <w:pgMar w:top="1134" w:right="567" w:bottom="1134" w:left="1701" w:header="720" w:footer="720" w:gutter="0"/>
       <w:cols w:space="720"/>
@@ -26116,7 +27176,7 @@
           <w:rPr>
             <w:noProof/>
           </w:rPr>
-          <w:t>22</w:t>
+          <w:t>15</w:t>
         </w:r>
         <w:r>
           <w:fldChar w:fldCharType="end"/>
@@ -31943,7 +33003,7 @@
 </file>
 
 <file path=customXml/itemProps1.xml><?xml version="1.0" encoding="utf-8"?>
-<ds:datastoreItem xmlns:ds="http://schemas.openxmlformats.org/officeDocument/2006/customXml" ds:itemID="{9C8CEE12-056F-4072-9E13-E1BDB8FA8112}">
+<ds:datastoreItem xmlns:ds="http://schemas.openxmlformats.org/officeDocument/2006/customXml" ds:itemID="{D353C434-1152-4C5D-9225-38B3CD4140EB}">
   <ds:schemaRefs>
     <ds:schemaRef ds:uri="http://schemas.openxmlformats.org/officeDocument/2006/bibliography"/>
   </ds:schemaRefs>

</xml_diff>